<commit_message>
Aggiunta package controller e gui. Aggiunti tutti i metodi in controller. Modificati i metodi del package model. Aggiornato il class diagram con l'aggiunta del controller e della gui.
</commit_message>
<xml_diff>
--- a/documentazione/primoHomework/Documentazione Class Diagram Progetto.docx
+++ b/documentazione/primoHomework/Documentazione Class Diagram Progetto.docx
@@ -58,6 +58,72 @@
         <w:rPr>
           <w:b/>
           <w:bCs/>
+          <w:i/>
+          <w:iCs/>
+          <w:color w:val="45B0E1" w:themeColor="accent1" w:themeTint="99"/>
+          <w:sz w:val="32"/>
+          <w:szCs w:val="32"/>
+        </w:rPr>
+      </w:pPr>
+      <w:r>
+        <w:rPr>
+          <w:b/>
+          <w:bCs/>
+          <w:i/>
+          <w:iCs/>
+          <w:noProof/>
+          <w:color w:val="45B0E1" w:themeColor="accent1" w:themeTint="99"/>
+          <w:sz w:val="32"/>
+          <w:szCs w:val="32"/>
+        </w:rPr>
+        <w:drawing>
+          <wp:inline distT="0" distB="0" distL="0" distR="0" wp14:anchorId="0CD44199" wp14:editId="1D103888">
+            <wp:extent cx="6120130" cy="4645025"/>
+            <wp:effectExtent l="0" t="0" r="0" b="3175"/>
+            <wp:docPr id="1197483102" name="Immagine 1"/>
+            <wp:cNvGraphicFramePr>
+              <a:graphicFrameLocks xmlns:a="http://schemas.openxmlformats.org/drawingml/2006/main" noChangeAspect="1"/>
+            </wp:cNvGraphicFramePr>
+            <a:graphic xmlns:a="http://schemas.openxmlformats.org/drawingml/2006/main">
+              <a:graphicData uri="http://schemas.openxmlformats.org/drawingml/2006/picture">
+                <pic:pic xmlns:pic="http://schemas.openxmlformats.org/drawingml/2006/picture">
+                  <pic:nvPicPr>
+                    <pic:cNvPr id="1197483102" name="Immagine 1197483102"/>
+                    <pic:cNvPicPr/>
+                  </pic:nvPicPr>
+                  <pic:blipFill>
+                    <a:blip r:embed="rId4">
+                      <a:extLst>
+                        <a:ext uri="{28A0092B-C50C-407E-A947-70E740481C1C}">
+                          <a14:useLocalDpi xmlns:a14="http://schemas.microsoft.com/office/drawing/2010/main" val="0"/>
+                        </a:ext>
+                      </a:extLst>
+                    </a:blip>
+                    <a:stretch>
+                      <a:fillRect/>
+                    </a:stretch>
+                  </pic:blipFill>
+                  <pic:spPr>
+                    <a:xfrm>
+                      <a:off x="0" y="0"/>
+                      <a:ext cx="6120130" cy="4645025"/>
+                    </a:xfrm>
+                    <a:prstGeom prst="rect">
+                      <a:avLst/>
+                    </a:prstGeom>
+                  </pic:spPr>
+                </pic:pic>
+              </a:graphicData>
+            </a:graphic>
+          </wp:inline>
+        </w:drawing>
+      </w:r>
+    </w:p>
+    <w:p>
+      <w:pPr>
+        <w:rPr>
+          <w:b/>
+          <w:bCs/>
           <w:color w:val="C00000"/>
         </w:rPr>
       </w:pPr>
@@ -165,6 +231,7 @@
           <w:bCs/>
           <w:color w:val="C00000"/>
         </w:rPr>
+        <w:lastRenderedPageBreak/>
         <w:t>Classe Prenotazione</w:t>
       </w:r>
     </w:p>
@@ -196,23 +263,12 @@
           <w:bCs/>
           <w:color w:val="C00000"/>
         </w:rPr>
-        <w:t>Enumerazione Stato Voli</w:t>
-      </w:r>
-      <w:r>
-        <w:rPr>
-          <w:b/>
-          <w:bCs/>
-          <w:color w:val="C00000"/>
-        </w:rPr>
-        <w:t xml:space="preserve"> e Stato Prenotazione</w:t>
-      </w:r>
-    </w:p>
-    <w:p>
-      <w:r>
-        <w:t>Lo stato di un volo possiede diverse possibili varianti, che vengono</w:t>
-      </w:r>
-      <w:r>
-        <w:t xml:space="preserve"> tenute in una classe enumerata, così come lo stato della prenotazione.</w:t>
+        <w:t>Enumerazione Stato Voli e Stato Prenotazione</w:t>
+      </w:r>
+    </w:p>
+    <w:p>
+      <w:r>
+        <w:t>Lo stato di un volo possiede diverse possibili varianti, che vengono tenute in una classe enumerata, così come lo stato della prenotazione.</w:t>
       </w:r>
     </w:p>
     <w:p>

</xml_diff>